<commit_message>
se agrego la sección Gestión del alcance del proyecto y se modifico el archivo formatoCartaDelProyecto cambiando el titulo de alto nivel
</commit_message>
<xml_diff>
--- a/FormatoCartaDelProyecto/formatoCartaDelProyecto.docx
+++ b/FormatoCartaDelProyecto/formatoCartaDelProyecto.docx
@@ -233,7 +233,15 @@
                 <w:b/>
                 <w:lang w:val="es-MX"/>
               </w:rPr>
-              <w:t>equisitos de alto nivel</w:t>
+              <w:t xml:space="preserve">equisitos de </w:t>
+            </w:r>
+            <w:r>
+              <w:rPr>
+                <w:rFonts w:ascii="Arial" w:hAnsi="Arial" w:cs="Arial"/>
+                <w:b/>
+                <w:lang w:val="es-MX"/>
+              </w:rPr>
+              <w:t>riego</w:t>
             </w:r>
           </w:p>
         </w:tc>
@@ -337,7 +345,23 @@
                 <w:b/>
                 <w:lang w:val="es-MX"/>
               </w:rPr>
-              <w:t>escripción de alto nivel del proyecto y sus límites</w:t>
+              <w:t xml:space="preserve">escripción de alto </w:t>
+            </w:r>
+            <w:r>
+              <w:rPr>
+                <w:rFonts w:ascii="Arial" w:hAnsi="Arial" w:cs="Arial"/>
+                <w:b/>
+                <w:lang w:val="es-MX"/>
+              </w:rPr>
+              <w:t>riesto</w:t>
+            </w:r>
+            <w:r>
+              <w:rPr>
+                <w:rFonts w:ascii="Arial" w:hAnsi="Arial" w:cs="Arial"/>
+                <w:b/>
+                <w:lang w:val="es-MX"/>
+              </w:rPr>
+              <w:t xml:space="preserve"> del proyecto y sus límites</w:t>
             </w:r>
           </w:p>
         </w:tc>
@@ -558,15 +582,7 @@
                 <w:b/>
                 <w:lang w:val="es-MX"/>
               </w:rPr>
-              <w:t xml:space="preserve">6. </w:t>
-            </w:r>
-            <w:r>
-              <w:rPr>
-                <w:rFonts w:ascii="Arial" w:hAnsi="Arial" w:cs="Arial"/>
-                <w:b/>
-                <w:lang w:val="es-MX"/>
-              </w:rPr>
-              <w:t>El resumen del cronograma de hitos</w:t>
+              <w:t>6. El resumen del cronograma de hitos</w:t>
             </w:r>
           </w:p>
         </w:tc>
@@ -635,15 +651,7 @@
                 <w:b/>
                 <w:lang w:val="es-MX"/>
               </w:rPr>
-              <w:t xml:space="preserve">7. </w:t>
-            </w:r>
-            <w:r>
-              <w:rPr>
-                <w:rFonts w:ascii="Arial" w:hAnsi="Arial" w:cs="Arial"/>
-                <w:b/>
-                <w:lang w:val="es-MX"/>
-              </w:rPr>
-              <w:t>Recursos financieros preaprobados</w:t>
+              <w:t>7. Recursos financieros preaprobados</w:t>
             </w:r>
           </w:p>
         </w:tc>
@@ -712,15 +720,7 @@
                 <w:b/>
                 <w:lang w:val="es-MX"/>
               </w:rPr>
-              <w:t xml:space="preserve">8. </w:t>
-            </w:r>
-            <w:r>
-              <w:rPr>
-                <w:rFonts w:ascii="Arial" w:hAnsi="Arial" w:cs="Arial"/>
-                <w:b/>
-                <w:lang w:val="es-MX"/>
-              </w:rPr>
-              <w:t>La lista de interesados clave</w:t>
+              <w:t>8. La lista de interesados clave</w:t>
             </w:r>
           </w:p>
         </w:tc>
@@ -744,23 +744,7 @@
                 <w:sz w:val="20"/>
                 <w:szCs w:val="20"/>
               </w:rPr>
-              <w:t xml:space="preserve">Identificar y documentar los </w:t>
-            </w:r>
-            <w:r>
-              <w:rPr>
-                <w:rFonts w:ascii="Arial" w:hAnsi="Arial" w:cs="Arial"/>
-                <w:sz w:val="20"/>
-                <w:szCs w:val="20"/>
-              </w:rPr>
-              <w:t>involucrados claves</w:t>
-            </w:r>
-            <w:r>
-              <w:rPr>
-                <w:rFonts w:ascii="Arial" w:hAnsi="Arial" w:cs="Arial"/>
-                <w:sz w:val="20"/>
-                <w:szCs w:val="20"/>
-              </w:rPr>
-              <w:t xml:space="preserve"> y sus expectativas, cuyos intereses en el proyecto se puedan ver afectados positiva o negativamente</w:t>
+              <w:t>Identificar y documentar los involucrados claves y sus expectativas, cuyos intereses en el proyecto se puedan ver afectados positiva o negativamente</w:t>
             </w:r>
             <w:r>
               <w:rPr>
@@ -896,23 +880,7 @@
                 <w:sz w:val="20"/>
                 <w:szCs w:val="20"/>
               </w:rPr>
-              <w:t xml:space="preserve">¿Qué documentación tales como manuales, instructivos, diagramas, algoritmos o programación de </w:t>
-            </w:r>
-            <w:r>
-              <w:rPr>
-                <w:rFonts w:ascii="Arial" w:hAnsi="Arial" w:cs="Arial"/>
-                <w:sz w:val="20"/>
-                <w:szCs w:val="20"/>
-              </w:rPr>
-              <w:t>software le</w:t>
-            </w:r>
-            <w:r>
-              <w:rPr>
-                <w:rFonts w:ascii="Arial" w:hAnsi="Arial" w:cs="Arial"/>
-                <w:sz w:val="20"/>
-                <w:szCs w:val="20"/>
-              </w:rPr>
-              <w:t xml:space="preserve"> será entregada al cliente?</w:t>
+              <w:t>¿Qué documentación tales como manuales, instructivos, diagramas, algoritmos o programación de software le será entregada al cliente?</w:t>
             </w:r>
           </w:p>
           <w:p>
@@ -954,15 +922,7 @@
                 <w:b/>
                 <w:lang w:val="es-MX"/>
               </w:rPr>
-              <w:t xml:space="preserve">9. </w:t>
-            </w:r>
-            <w:r>
-              <w:rPr>
-                <w:rFonts w:ascii="Arial" w:hAnsi="Arial" w:cs="Arial"/>
-                <w:b/>
-                <w:lang w:val="es-MX"/>
-              </w:rPr>
-              <w:t>Los requisitos de aprobación del proyecto</w:t>
+              <w:t>9. Los requisitos de aprobación del proyecto</w:t>
             </w:r>
             <w:r>
               <w:rPr>
@@ -1018,15 +978,7 @@
                 <w:b/>
                 <w:lang w:val="es-MX"/>
               </w:rPr>
-              <w:t xml:space="preserve">10. </w:t>
-            </w:r>
-            <w:r>
-              <w:rPr>
-                <w:rFonts w:ascii="Arial" w:hAnsi="Arial" w:cs="Arial"/>
-                <w:b/>
-                <w:lang w:val="es-MX"/>
-              </w:rPr>
-              <w:t>Criterios de salida del proyecto</w:t>
+              <w:t>10. Criterios de salida del proyecto</w:t>
             </w:r>
             <w:r>
               <w:rPr>
@@ -1083,15 +1035,7 @@
                 <w:lang w:val="es-MX"/>
               </w:rPr>
               <w:lastRenderedPageBreak/>
-              <w:t xml:space="preserve">11. </w:t>
-            </w:r>
-            <w:r>
-              <w:rPr>
-                <w:rFonts w:ascii="Arial" w:hAnsi="Arial" w:cs="Arial"/>
-                <w:b/>
-                <w:lang w:val="es-MX"/>
-              </w:rPr>
-              <w:t>El director del proyecto asignado</w:t>
+              <w:t>11. El director del proyecto asignado</w:t>
             </w:r>
           </w:p>
         </w:tc>
@@ -1147,15 +1091,7 @@
                 <w:b/>
                 <w:lang w:val="es-MX"/>
               </w:rPr>
-              <w:t xml:space="preserve">12. </w:t>
-            </w:r>
-            <w:r>
-              <w:rPr>
-                <w:rFonts w:ascii="Arial" w:hAnsi="Arial" w:cs="Arial"/>
-                <w:b/>
-                <w:lang w:val="es-MX"/>
-              </w:rPr>
-              <w:t>El nombre y el nivel de autoridad del patrocinador o de quienes autorizan el acta de constitución del proyecto.</w:t>
+              <w:t>12. El nombre y el nivel de autoridad del patrocinador o de quienes autorizan el acta de constitución del proyecto.</w:t>
             </w:r>
           </w:p>
         </w:tc>
@@ -2067,6 +2003,7 @@
     <w:lsdException w:name="Strong" w:qFormat="1"/>
     <w:lsdException w:name="Emphasis" w:qFormat="1"/>
     <w:lsdException w:name="HTML Typewriter" w:semiHidden="1" w:unhideWhenUsed="1"/>
+    <w:lsdException w:name="Normal Table" w:semiHidden="1" w:unhideWhenUsed="1"/>
     <w:lsdException w:name="Outline List 2" w:semiHidden="1" w:unhideWhenUsed="1"/>
     <w:lsdException w:name="Outline List 3" w:semiHidden="1" w:unhideWhenUsed="1"/>
     <w:lsdException w:name="Table Simple 1" w:semiHidden="1" w:unhideWhenUsed="1"/>
@@ -2109,8 +2046,10 @@
     <w:lsdException w:name="Table Subtle 1" w:semiHidden="1" w:unhideWhenUsed="1"/>
     <w:lsdException w:name="Table Subtle 2" w:semiHidden="1" w:unhideWhenUsed="1"/>
     <w:lsdException w:name="Table Web 1" w:semiHidden="1" w:unhideWhenUsed="1"/>
+    <w:lsdException w:name="Table Web 2" w:semiHidden="1" w:unhideWhenUsed="1"/>
     <w:lsdException w:name="Table Web 3" w:semiHidden="1" w:unhideWhenUsed="1"/>
     <w:lsdException w:name="Balloon Text" w:semiHidden="1" w:unhideWhenUsed="1"/>
+    <w:lsdException w:name="Table Theme" w:semiHidden="1" w:unhideWhenUsed="1"/>
     <w:lsdException w:name="Placeholder Text" w:semiHidden="1" w:uiPriority="99"/>
     <w:lsdException w:name="No Spacing" w:uiPriority="1" w:qFormat="1"/>
     <w:lsdException w:name="Light Shading" w:uiPriority="60"/>
@@ -2709,18 +2648,18 @@
 </file>
 
 <file path=customXml/item1.xml><?xml version="1.0" encoding="utf-8"?>
-<p:properties xmlns:p="http://schemas.microsoft.com/office/2006/metadata/properties" xmlns:xsi="http://www.w3.org/2001/XMLSchema-instance" xmlns:pc="http://schemas.microsoft.com/office/infopath/2007/PartnerControls">
-  <documentManagement/>
-</p:properties>
-</file>
-
-<file path=customXml/item2.xml><?xml version="1.0" encoding="utf-8"?>
 <?mso-contentType ?>
 <FormTemplates xmlns="http://schemas.microsoft.com/sharepoint/v3/contenttype/forms">
   <Display>DocumentLibraryForm</Display>
   <Edit>DocumentLibraryForm</Edit>
   <New>DocumentLibraryForm</New>
 </FormTemplates>
+</file>
+
+<file path=customXml/item2.xml><?xml version="1.0" encoding="utf-8"?>
+<p:properties xmlns:p="http://schemas.microsoft.com/office/2006/metadata/properties" xmlns:xsi="http://www.w3.org/2001/XMLSchema-instance" xmlns:pc="http://schemas.microsoft.com/office/infopath/2007/PartnerControls">
+  <documentManagement/>
+</p:properties>
 </file>
 
 <file path=customXml/item3.xml><?xml version="1.0" encoding="utf-8"?>
@@ -2773,18 +2712,18 @@
 </file>
 
 <file path=customXml/itemProps1.xml><?xml version="1.0" encoding="utf-8"?>
-<ds:datastoreItem xmlns:ds="http://schemas.openxmlformats.org/officeDocument/2006/customXml" ds:itemID="{158786B9-C24D-43E6-AD6A-1F38F056EC8A}">
+<ds:datastoreItem xmlns:ds="http://schemas.openxmlformats.org/officeDocument/2006/customXml" ds:itemID="{4AD16D58-8528-494E-AF78-A07044ED76CF}">
   <ds:schemaRefs>
-    <ds:schemaRef ds:uri="http://schemas.microsoft.com/office/2006/metadata/properties"/>
-    <ds:schemaRef ds:uri="http://schemas.microsoft.com/office/infopath/2007/PartnerControls"/>
+    <ds:schemaRef ds:uri="http://schemas.microsoft.com/sharepoint/v3/contenttype/forms"/>
   </ds:schemaRefs>
 </ds:datastoreItem>
 </file>
 
 <file path=customXml/itemProps2.xml><?xml version="1.0" encoding="utf-8"?>
-<ds:datastoreItem xmlns:ds="http://schemas.openxmlformats.org/officeDocument/2006/customXml" ds:itemID="{4AD16D58-8528-494E-AF78-A07044ED76CF}">
+<ds:datastoreItem xmlns:ds="http://schemas.openxmlformats.org/officeDocument/2006/customXml" ds:itemID="{158786B9-C24D-43E6-AD6A-1F38F056EC8A}">
   <ds:schemaRefs>
-    <ds:schemaRef ds:uri="http://schemas.microsoft.com/sharepoint/v3/contenttype/forms"/>
+    <ds:schemaRef ds:uri="http://schemas.microsoft.com/office/2006/metadata/properties"/>
+    <ds:schemaRef ds:uri="http://schemas.microsoft.com/office/infopath/2007/PartnerControls"/>
   </ds:schemaRefs>
 </ds:datastoreItem>
 </file>

</xml_diff>